<commit_message>
Fixed a file specification.
</commit_message>
<xml_diff>
--- a/analysis/спецификация.docx
+++ b/analysis/спецификация.docx
@@ -39,7 +39,7 @@
           <w:rtl w:val="0"/>
         </w:rPr>
         <w:tab/>
-        <w:t xml:space="preserve">Необходимо реализовать программу, которая визуализирует успеваемость студента, группы, потока, факультета (баллы должны высчитываться с учетом степени важности предметов).</w:t>
+        <w:t xml:space="preserve">Необходимо реализовать программу, которая визуализирует успеваемость студента, группы, факультета (баллы должны высчитываться с учетом степени важности предметов).</w:t>
       </w:r>
     </w:p>
     <w:p>
@@ -116,7 +116,7 @@
         <w:rPr>
           <w:rtl w:val="0"/>
         </w:rPr>
-        <w:t xml:space="preserve"> рейтинга студента, группы, потока или факультета. Под подходящим визуальным отображением рейтинга понимается сопоставление среднему баллу студента, группы, потока или факультета некоему изображению, отражающему успеваемость обучающейся единицы </w:t>
+        <w:t xml:space="preserve"> рейтинга студента, группы или факультета. Под подходящим визуальным отображением рейтинга понимается сопоставление среднему баллу студента, группы или факультета некоему изображению, отражающему успеваемость обучающейся единицы </w:t>
       </w:r>
       <w:r>
         <w:rPr>
@@ -134,19 +134,7 @@
         <w:rPr>
           <w:rtl w:val="0"/>
         </w:rPr>
-        <w:t xml:space="preserve">Рейтинг группы представляет собой среднее арифметическое среди всех студентов группы. Аналогичным образом рейтинг </w:t>
-      </w:r>
-      <w:r>
-        <w:rPr>
-          <w:rtl w:val="0"/>
-        </w:rPr>
-        <w:t xml:space="preserve">потока</w:t>
-      </w:r>
-      <w:r>
-        <w:rPr>
-          <w:rtl w:val="0"/>
-        </w:rPr>
-        <w:t xml:space="preserve"> - есть среднее арифметическое рейтингов входящих в него групп с одного курса, а рейтинг факультета - среднее арифметическое всех потоков, входящих в факультет.</w:t>
+        <w:t xml:space="preserve">Рейтинг группы представляет собой среднее арифметическое среди всех студентов группы. Аналогичным образом рейтинг факультета - среднее арифметическое всех групп, входящих в факультет.</w:t>
       </w:r>
     </w:p>
     <w:p>
@@ -238,20 +226,7 @@
         <w:rPr>
           <w:rtl w:val="0"/>
         </w:rPr>
-        <w:t xml:space="preserve">Минус данной системы состоит в том, что она способна визуализировать рейтинг только за егэ, контрольные недели и экзамен. Нет таких промежуточных срезов как контрольные и курсовые работы. </w:t>
-      </w:r>
-    </w:p>
-    <w:p>
-      <w:pPr>
-        <w:ind w:firstLine="720"/>
-        <w:contextualSpacing w:val="0"/>
-        <w:jc w:val="both"/>
-      </w:pPr>
-      <w:r>
-        <w:rPr>
-          <w:rtl w:val="0"/>
-        </w:rPr>
-        <w:t xml:space="preserve">Также система визуализации в виде колоды карт несовсем понятна. Масти карт вряд ли могут адекватно отразить важность того или иного среза. </w:t>
+        <w:t xml:space="preserve">Второй «Когнитивный рейтинг студента в виде "лица Чернова"». Программа представляет собой апплет на языке Java и предназначена для </w:t>
       </w:r>
     </w:p>
     <w:p>
@@ -264,8 +239,21 @@
         <w:rPr>
           <w:rtl w:val="0"/>
         </w:rPr>
+        <w:t xml:space="preserve">отображения 15 параметров в виде «лица Чернова».</w:t>
+      </w:r>
+    </w:p>
+    <w:p>
+      <w:pPr>
+        <w:ind w:left="0" w:firstLine="0"/>
+        <w:contextualSpacing w:val="0"/>
+        <w:jc w:val="both"/>
+      </w:pPr>
+      <w:r>
+        <w:rPr>
+          <w:rtl w:val="0"/>
+        </w:rPr>
         <w:tab/>
-        <w:t xml:space="preserve">Неудобная система отображения рейтинга нескольких студентов, непонятно, к кому какая карта, более того, от карт рябит в глазах, от чего становится очень затруднительно разобраться, к какому студенту какая карта относится.</w:t>
+        <w:t xml:space="preserve">Между двумя данными программными продуктами есть ряд общих черт: обе системы высчитывают средний рейтинг студента, учитывая степени важности тех или иных предметов. Кроме того, обе системы выводят результаты по обеим контрольным неделям, экзамену и итоговые результаты. Обе системы, каждая своим образом, осуществили визуализацию рейтинга и его градацию: в первом случае через колоду карт, во втором - с помощью мимики лица Чернова.</w:t>
       </w:r>
     </w:p>
     <w:p>
@@ -279,7 +267,7 @@
           <w:rtl w:val="0"/>
         </w:rPr>
         <w:tab/>
-        <w:t xml:space="preserve">Второй «Когнитивный рейтинг студента в виде "лица Чернова"». Программа представляет собой апплет на языке Java и предназначена для </w:t>
+        <w:t xml:space="preserve">Перейдем к положительным моментам в аналогах.</w:t>
       </w:r>
     </w:p>
     <w:p>
@@ -292,7 +280,8 @@
         <w:rPr>
           <w:rtl w:val="0"/>
         </w:rPr>
-        <w:t xml:space="preserve">отображения 15 параметров в виде «лица Чернова».</w:t>
+        <w:tab/>
+        <w:t xml:space="preserve">В первой ПС можно отметить возможность визуализации рейтинга сразу нескольких студентов, то есть, осуществлена возможность сравнения рейтинга. Также градация по номиналу карт предельно понятна - чем ниже карта по “статусу”, тем ниже студент по рейтингу.</w:t>
       </w:r>
     </w:p>
     <w:p>
@@ -306,63 +295,1440 @@
           <w:rtl w:val="0"/>
         </w:rPr>
         <w:tab/>
-        <w:t xml:space="preserve">Достоинством данной программы можно считать то, что в ней каждый предмет отвечает за отдельный элемент «лица Чернова», что дает нам множество разнообразных состояний выражения лица.</w:t>
-      </w:r>
-    </w:p>
-    <w:p>
-      <w:pPr>
-        <w:ind w:left="0" w:firstLine="720"/>
-        <w:contextualSpacing w:val="0"/>
-        <w:jc w:val="both"/>
-      </w:pPr>
-      <w:r>
-        <w:rPr>
-          <w:rtl w:val="0"/>
-        </w:rPr>
-        <w:t xml:space="preserve">Так же значения важности (максимальные/минимальные) пользователь может произвольно задать для каждого предмета самостоятельно.</w:t>
-      </w:r>
-    </w:p>
-    <w:p>
-      <w:pPr>
-        <w:ind w:left="0" w:firstLine="720"/>
-        <w:contextualSpacing w:val="0"/>
-        <w:jc w:val="both"/>
-      </w:pPr>
-      <w:r>
-        <w:rPr>
-          <w:rtl w:val="0"/>
-        </w:rPr>
-        <w:t xml:space="preserve">В качестве недостатков стоит отметить то, что не всегда понятно, что выражает «лицо Чернова», т.к. отдельные элементы лица могут не сочетаться с остальными по настроению, что портит общую картину и выглядит неестественно.</w:t>
-      </w:r>
-    </w:p>
-    <w:p>
-      <w:pPr>
-        <w:ind w:left="0" w:firstLine="720"/>
-        <w:contextualSpacing w:val="0"/>
-        <w:jc w:val="both"/>
-      </w:pPr>
-      <w:r>
-        <w:rPr>
-          <w:rtl w:val="0"/>
-        </w:rPr>
-        <w:t xml:space="preserve">Также недостатком может являтся возможность отображения лишь 15 параметров, что не всегда подходит для построения рейтинга.</w:t>
-      </w:r>
-    </w:p>
-    <w:p>
-      <w:pPr>
-        <w:ind w:left="0" w:firstLine="720"/>
-        <w:contextualSpacing w:val="0"/>
-        <w:jc w:val="both"/>
-      </w:pPr>
-      <w:r>
-        <w:rPr>
-          <w:rtl w:val="0"/>
-        </w:rPr>
-        <w:t xml:space="preserve">Помимо этого, нет системы отображения рейтинга для нескольких студентов, групп или факультетов.</w:t>
-      </w:r>
-    </w:p>
-    <w:p>
-      <w:pPr>
+        <w:t xml:space="preserve">Во второй ПС нужно отметить хороший подход к высчитыванию 15 критериев для получения лица Чернова: такой подход можно считать более качественным и полным по сравнению с первой системой. Также визуализация в виде человеческого лица понятна всем - чем хуже у студента с учебой, тем злее или печальнее будет выражение лица Чернова.</w:t>
+      </w:r>
+    </w:p>
+    <w:p>
+      <w:pPr>
+        <w:ind w:left="0" w:firstLine="0"/>
+        <w:contextualSpacing w:val="0"/>
+        <w:jc w:val="both"/>
+      </w:pPr>
+      <w:r>
+        <w:rPr>
+          <w:rtl w:val="0"/>
+        </w:rPr>
+        <w:tab/>
+        <w:t xml:space="preserve">Перейдем к недостаткам. </w:t>
+      </w:r>
+    </w:p>
+    <w:p>
+      <w:pPr>
+        <w:ind w:left="0" w:firstLine="0"/>
+        <w:contextualSpacing w:val="0"/>
+        <w:jc w:val="both"/>
+      </w:pPr>
+      <w:r>
+        <w:rPr>
+          <w:rtl w:val="0"/>
+        </w:rPr>
+        <w:tab/>
+        <w:t xml:space="preserve">Обе ПС не предназначены для визуализации рейтинга факультетов, максимум был достигнут в первой ПС, в ней можно было визуализировать рейтинги всех студентов в группе. Также обе ПС не поддерживают визуализацию каких-либо промежуточных срезов, например, контрольных работ.</w:t>
+      </w:r>
+    </w:p>
+    <w:p>
+      <w:pPr>
+        <w:ind w:left="0" w:firstLine="0"/>
+        <w:contextualSpacing w:val="0"/>
+        <w:jc w:val="both"/>
+      </w:pPr>
+      <w:r>
+        <w:rPr>
+          <w:rtl w:val="0"/>
+        </w:rPr>
+        <w:tab/>
+        <w:t xml:space="preserve">Первый визуализатор, на наш взгляд, непонятно отображает рейтинг на отдельных срезах. Все 4 среза (2 контрольных недели, экзамен и итог) обозначаются разными мастями. Немного непонятно, показывают ли масти степень важности того или иного среза или же просто были выбраны для разнообразия отображения. Кроме того, вывод визуализации не оформлен: выводится ФИО студента, а под ним карта. Если студентов выводится много, то на визуализацию неприятно смотреть.</w:t>
+      </w:r>
+    </w:p>
+    <w:p>
+      <w:pPr>
+        <w:ind w:left="0" w:firstLine="0"/>
+        <w:contextualSpacing w:val="0"/>
+        <w:jc w:val="both"/>
+      </w:pPr>
+      <w:r>
+        <w:rPr>
+          <w:rtl w:val="0"/>
+        </w:rPr>
+        <w:tab/>
+        <w:t xml:space="preserve">Второй визуализатор, на наш взгляд, более проработан, но есть пара непонятных моментов. Первое - не всегда совокупность всех 15 параметров для построения лица Чернова в совокупности дают естественное выражение лица. Второе - возможность пользователя самому назначать степень важности предмета, ведь тогда общая картина о рейтинге студнта может отобразиться неверно.</w:t>
+      </w:r>
+    </w:p>
+    <w:p>
+      <w:pPr>
+        <w:ind w:left="0" w:firstLine="0"/>
+        <w:contextualSpacing w:val="0"/>
+        <w:jc w:val="both"/>
+      </w:pPr>
+      <w:r>
+        <w:rPr>
+          <w:rtl w:val="0"/>
+        </w:rPr>
+        <w:tab/>
+        <w:t xml:space="preserve">После анализа прототипов, можно сделать вывод, что в большей степени можно опираться на второй аналог, но внести свои исправления в способ отображения лица Чернова, а также добавить возможности сравнения групп и факультетов.</w:t>
+      </w:r>
+    </w:p>
+    <w:p>
+      <w:pPr>
+        <w:ind w:left="0" w:firstLine="0"/>
+        <w:contextualSpacing w:val="0"/>
+        <w:jc w:val="both"/>
+      </w:pPr>
+      <w:r>
+        <w:rPr>
+          <w:rtl w:val="0"/>
+        </w:rPr>
+        <w:tab/>
+      </w:r>
+    </w:p>
+    <w:tbl>
+      <w:tblPr>
+        <w:tblStyle w:val="Table1"/>
+        <w:bidiVisual w:val="0"/>
+        <w:tblW w:w="9360.0" w:type="dxa"/>
+        <w:jc w:val="left"/>
+        <w:tblBorders>
+          <w:top w:color="000000" w:space="0" w:val="single" w:sz="8"/>
+          <w:left w:color="000000" w:space="0" w:val="single" w:sz="8"/>
+          <w:bottom w:color="000000" w:space="0" w:val="single" w:sz="8"/>
+          <w:right w:color="000000" w:space="0" w:val="single" w:sz="8"/>
+          <w:insideH w:color="000000" w:space="0" w:val="single" w:sz="8"/>
+          <w:insideV w:color="000000" w:space="0" w:val="single" w:sz="8"/>
+        </w:tblBorders>
+        <w:tblLayout w:type="fixed"/>
+        <w:tblLook w:val="0600"/>
+      </w:tblPr>
+      <w:tblGrid>
+        <w:gridCol w:w="2340"/>
+        <w:gridCol w:w="2340"/>
+        <w:gridCol w:w="2340"/>
+        <w:gridCol w:w="2340"/>
+        <w:tblGridChange w:id="0">
+          <w:tblGrid>
+            <w:gridCol w:w="2340"/>
+            <w:gridCol w:w="2340"/>
+            <w:gridCol w:w="2340"/>
+            <w:gridCol w:w="2340"/>
+          </w:tblGrid>
+        </w:tblGridChange>
+      </w:tblGrid>
+      <w:tr>
+        <w:tc>
+          <w:tcPr>
+            <w:tcMar>
+              <w:top w:w="100.0" w:type="dxa"/>
+              <w:left w:w="100.0" w:type="dxa"/>
+              <w:bottom w:w="100.0" w:type="dxa"/>
+              <w:right w:w="100.0" w:type="dxa"/>
+            </w:tcMar>
+          </w:tcPr>
+          <w:p>
+            <w:pPr>
+              <w:widowControl w:val="0"/>
+              <w:spacing w:lineRule="auto" w:line="240"/>
+              <w:contextualSpacing w:val="0"/>
+              <w:jc w:val="center"/>
+            </w:pPr>
+            <w:r>
+              <w:rPr>
+                <w:b w:val="1"/>
+                <w:rtl w:val="0"/>
+              </w:rPr>
+              <w:t xml:space="preserve">Свойство</w:t>
+            </w:r>
+          </w:p>
+        </w:tc>
+        <w:tc>
+          <w:tcPr>
+            <w:tcMar>
+              <w:top w:w="100.0" w:type="dxa"/>
+              <w:left w:w="100.0" w:type="dxa"/>
+              <w:bottom w:w="100.0" w:type="dxa"/>
+              <w:right w:w="100.0" w:type="dxa"/>
+            </w:tcMar>
+          </w:tcPr>
+          <w:p>
+            <w:pPr>
+              <w:widowControl w:val="0"/>
+              <w:spacing w:lineRule="auto" w:line="240"/>
+              <w:contextualSpacing w:val="0"/>
+              <w:jc w:val="center"/>
+            </w:pPr>
+            <w:r>
+              <w:rPr>
+                <w:b w:val="1"/>
+                <w:rtl w:val="0"/>
+              </w:rPr>
+              <w:t xml:space="preserve">Когнитивный визуализатор рейтинга.</w:t>
+            </w:r>
+          </w:p>
+        </w:tc>
+        <w:tc>
+          <w:tcPr>
+            <w:tcMar>
+              <w:top w:w="100.0" w:type="dxa"/>
+              <w:left w:w="100.0" w:type="dxa"/>
+              <w:bottom w:w="100.0" w:type="dxa"/>
+              <w:right w:w="100.0" w:type="dxa"/>
+            </w:tcMar>
+          </w:tcPr>
+          <w:p>
+            <w:pPr>
+              <w:widowControl w:val="0"/>
+              <w:spacing w:lineRule="auto" w:line="240"/>
+              <w:contextualSpacing w:val="0"/>
+              <w:jc w:val="center"/>
+            </w:pPr>
+            <w:r>
+              <w:rPr>
+                <w:b w:val="1"/>
+                <w:rtl w:val="0"/>
+              </w:rPr>
+              <w:t xml:space="preserve">Когнитивный рейтинг студента в виде "лица Чернова"</w:t>
+            </w:r>
+          </w:p>
+        </w:tc>
+        <w:tc>
+          <w:tcPr>
+            <w:tcMar>
+              <w:top w:w="100.0" w:type="dxa"/>
+              <w:left w:w="100.0" w:type="dxa"/>
+              <w:bottom w:w="100.0" w:type="dxa"/>
+              <w:right w:w="100.0" w:type="dxa"/>
+            </w:tcMar>
+          </w:tcPr>
+          <w:p>
+            <w:pPr>
+              <w:widowControl w:val="0"/>
+              <w:spacing w:lineRule="auto" w:line="240"/>
+              <w:contextualSpacing w:val="0"/>
+              <w:jc w:val="center"/>
+            </w:pPr>
+            <w:r>
+              <w:rPr>
+                <w:b w:val="1"/>
+                <w:rtl w:val="0"/>
+              </w:rPr>
+              <w:t xml:space="preserve">Универсальный визуализатор рейтинга</w:t>
+            </w:r>
+          </w:p>
+        </w:tc>
+      </w:tr>
+      <w:tr>
+        <w:tc>
+          <w:tcPr>
+            <w:tcMar>
+              <w:top w:w="100.0" w:type="dxa"/>
+              <w:left w:w="100.0" w:type="dxa"/>
+              <w:bottom w:w="100.0" w:type="dxa"/>
+              <w:right w:w="100.0" w:type="dxa"/>
+            </w:tcMar>
+          </w:tcPr>
+          <w:p>
+            <w:pPr>
+              <w:keepNext w:val="0"/>
+              <w:keepLines w:val="0"/>
+              <w:widowControl w:val="0"/>
+              <w:spacing w:lineRule="auto" w:after="0" w:line="240" w:before="0"/>
+              <w:ind w:left="0" w:firstLine="0" w:right="0"/>
+              <w:contextualSpacing w:val="0"/>
+              <w:jc w:val="left"/>
+            </w:pPr>
+            <w:r>
+              <w:rPr>
+                <w:rtl w:val="0"/>
+              </w:rPr>
+              <w:t xml:space="preserve">Рейтинг студента</w:t>
+            </w:r>
+          </w:p>
+        </w:tc>
+        <w:tc>
+          <w:tcPr>
+            <w:tcMar>
+              <w:top w:w="100.0" w:type="dxa"/>
+              <w:left w:w="100.0" w:type="dxa"/>
+              <w:bottom w:w="100.0" w:type="dxa"/>
+              <w:right w:w="100.0" w:type="dxa"/>
+            </w:tcMar>
+          </w:tcPr>
+          <w:p>
+            <w:pPr>
+              <w:keepNext w:val="0"/>
+              <w:keepLines w:val="0"/>
+              <w:widowControl w:val="0"/>
+              <w:spacing w:lineRule="auto" w:after="0" w:line="240" w:before="0"/>
+              <w:ind w:left="0" w:firstLine="0" w:right="0"/>
+              <w:contextualSpacing w:val="0"/>
+              <w:jc w:val="center"/>
+            </w:pPr>
+            <w:r>
+              <w:rPr>
+                <w:rtl w:val="0"/>
+              </w:rPr>
+              <w:t xml:space="preserve">+</w:t>
+            </w:r>
+          </w:p>
+        </w:tc>
+        <w:tc>
+          <w:tcPr>
+            <w:tcMar>
+              <w:top w:w="100.0" w:type="dxa"/>
+              <w:left w:w="100.0" w:type="dxa"/>
+              <w:bottom w:w="100.0" w:type="dxa"/>
+              <w:right w:w="100.0" w:type="dxa"/>
+            </w:tcMar>
+          </w:tcPr>
+          <w:p>
+            <w:pPr>
+              <w:keepNext w:val="0"/>
+              <w:keepLines w:val="0"/>
+              <w:widowControl w:val="0"/>
+              <w:spacing w:lineRule="auto" w:after="0" w:line="240" w:before="0"/>
+              <w:ind w:left="0" w:firstLine="0" w:right="0"/>
+              <w:contextualSpacing w:val="0"/>
+              <w:jc w:val="center"/>
+            </w:pPr>
+            <w:r>
+              <w:rPr>
+                <w:rtl w:val="0"/>
+              </w:rPr>
+              <w:t xml:space="preserve">+</w:t>
+            </w:r>
+          </w:p>
+        </w:tc>
+        <w:tc>
+          <w:tcPr>
+            <w:tcMar>
+              <w:top w:w="100.0" w:type="dxa"/>
+              <w:left w:w="100.0" w:type="dxa"/>
+              <w:bottom w:w="100.0" w:type="dxa"/>
+              <w:right w:w="100.0" w:type="dxa"/>
+            </w:tcMar>
+          </w:tcPr>
+          <w:p>
+            <w:pPr>
+              <w:keepNext w:val="0"/>
+              <w:keepLines w:val="0"/>
+              <w:widowControl w:val="0"/>
+              <w:spacing w:lineRule="auto" w:after="0" w:line="240" w:before="0"/>
+              <w:ind w:left="0" w:firstLine="0" w:right="0"/>
+              <w:contextualSpacing w:val="0"/>
+              <w:jc w:val="center"/>
+            </w:pPr>
+            <w:r>
+              <w:rPr>
+                <w:rtl w:val="0"/>
+              </w:rPr>
+              <w:t xml:space="preserve">+</w:t>
+            </w:r>
+          </w:p>
+        </w:tc>
+      </w:tr>
+      <w:tr>
+        <w:tc>
+          <w:tcPr>
+            <w:tcMar>
+              <w:top w:w="100.0" w:type="dxa"/>
+              <w:left w:w="100.0" w:type="dxa"/>
+              <w:bottom w:w="100.0" w:type="dxa"/>
+              <w:right w:w="100.0" w:type="dxa"/>
+            </w:tcMar>
+          </w:tcPr>
+          <w:p>
+            <w:pPr>
+              <w:keepNext w:val="0"/>
+              <w:keepLines w:val="0"/>
+              <w:widowControl w:val="0"/>
+              <w:spacing w:lineRule="auto" w:after="0" w:line="240" w:before="0"/>
+              <w:ind w:left="0" w:firstLine="0" w:right="0"/>
+              <w:contextualSpacing w:val="0"/>
+              <w:jc w:val="left"/>
+            </w:pPr>
+            <w:r>
+              <w:rPr>
+                <w:rtl w:val="0"/>
+              </w:rPr>
+              <w:t xml:space="preserve">Рейтинг группы</w:t>
+            </w:r>
+          </w:p>
+        </w:tc>
+        <w:tc>
+          <w:tcPr>
+            <w:tcMar>
+              <w:top w:w="100.0" w:type="dxa"/>
+              <w:left w:w="100.0" w:type="dxa"/>
+              <w:bottom w:w="100.0" w:type="dxa"/>
+              <w:right w:w="100.0" w:type="dxa"/>
+            </w:tcMar>
+          </w:tcPr>
+          <w:p>
+            <w:pPr>
+              <w:keepNext w:val="0"/>
+              <w:keepLines w:val="0"/>
+              <w:widowControl w:val="0"/>
+              <w:spacing w:lineRule="auto" w:after="0" w:line="240" w:before="0"/>
+              <w:ind w:left="0" w:firstLine="0" w:right="0"/>
+              <w:contextualSpacing w:val="0"/>
+              <w:jc w:val="center"/>
+            </w:pPr>
+            <w:r>
+              <w:rPr>
+                <w:rtl w:val="0"/>
+              </w:rPr>
+              <w:t xml:space="preserve">+</w:t>
+            </w:r>
+          </w:p>
+        </w:tc>
+        <w:tc>
+          <w:tcPr>
+            <w:tcMar>
+              <w:top w:w="100.0" w:type="dxa"/>
+              <w:left w:w="100.0" w:type="dxa"/>
+              <w:bottom w:w="100.0" w:type="dxa"/>
+              <w:right w:w="100.0" w:type="dxa"/>
+            </w:tcMar>
+          </w:tcPr>
+          <w:p>
+            <w:pPr>
+              <w:keepNext w:val="0"/>
+              <w:keepLines w:val="0"/>
+              <w:widowControl w:val="0"/>
+              <w:spacing w:lineRule="auto" w:after="0" w:line="240" w:before="0"/>
+              <w:ind w:right="0"/>
+              <w:contextualSpacing w:val="0"/>
+              <w:jc w:val="center"/>
+            </w:pPr>
+            <w:r>
+              <w:rPr>
+                <w:rtl w:val="0"/>
+              </w:rPr>
+              <w:t xml:space="preserve">-</w:t>
+            </w:r>
+          </w:p>
+        </w:tc>
+        <w:tc>
+          <w:tcPr>
+            <w:tcMar>
+              <w:top w:w="100.0" w:type="dxa"/>
+              <w:left w:w="100.0" w:type="dxa"/>
+              <w:bottom w:w="100.0" w:type="dxa"/>
+              <w:right w:w="100.0" w:type="dxa"/>
+            </w:tcMar>
+          </w:tcPr>
+          <w:p>
+            <w:pPr>
+              <w:keepNext w:val="0"/>
+              <w:keepLines w:val="0"/>
+              <w:widowControl w:val="0"/>
+              <w:spacing w:lineRule="auto" w:after="0" w:line="240" w:before="0"/>
+              <w:ind w:left="0" w:firstLine="0" w:right="0"/>
+              <w:contextualSpacing w:val="0"/>
+              <w:jc w:val="center"/>
+            </w:pPr>
+            <w:r>
+              <w:rPr>
+                <w:rtl w:val="0"/>
+              </w:rPr>
+              <w:t xml:space="preserve">+</w:t>
+            </w:r>
+          </w:p>
+        </w:tc>
+      </w:tr>
+      <w:tr>
+        <w:tc>
+          <w:tcPr>
+            <w:tcMar>
+              <w:top w:w="100.0" w:type="dxa"/>
+              <w:left w:w="100.0" w:type="dxa"/>
+              <w:bottom w:w="100.0" w:type="dxa"/>
+              <w:right w:w="100.0" w:type="dxa"/>
+            </w:tcMar>
+          </w:tcPr>
+          <w:p>
+            <w:pPr>
+              <w:keepNext w:val="0"/>
+              <w:keepLines w:val="0"/>
+              <w:widowControl w:val="0"/>
+              <w:spacing w:lineRule="auto" w:after="0" w:line="240" w:before="0"/>
+              <w:ind w:left="0" w:firstLine="0" w:right="0"/>
+              <w:contextualSpacing w:val="0"/>
+              <w:jc w:val="left"/>
+            </w:pPr>
+            <w:r>
+              <w:rPr>
+                <w:rtl w:val="0"/>
+              </w:rPr>
+              <w:t xml:space="preserve">Рейтинг факультета</w:t>
+            </w:r>
+          </w:p>
+        </w:tc>
+        <w:tc>
+          <w:tcPr>
+            <w:tcMar>
+              <w:top w:w="100.0" w:type="dxa"/>
+              <w:left w:w="100.0" w:type="dxa"/>
+              <w:bottom w:w="100.0" w:type="dxa"/>
+              <w:right w:w="100.0" w:type="dxa"/>
+            </w:tcMar>
+          </w:tcPr>
+          <w:p>
+            <w:pPr>
+              <w:keepNext w:val="0"/>
+              <w:keepLines w:val="0"/>
+              <w:widowControl w:val="0"/>
+              <w:spacing w:lineRule="auto" w:after="0" w:line="240" w:before="0"/>
+              <w:ind w:left="0" w:firstLine="0" w:right="0"/>
+              <w:contextualSpacing w:val="0"/>
+              <w:jc w:val="center"/>
+            </w:pPr>
+            <w:r>
+              <w:rPr>
+                <w:rtl w:val="0"/>
+              </w:rPr>
+              <w:t xml:space="preserve">-</w:t>
+            </w:r>
+          </w:p>
+        </w:tc>
+        <w:tc>
+          <w:tcPr>
+            <w:tcMar>
+              <w:top w:w="100.0" w:type="dxa"/>
+              <w:left w:w="100.0" w:type="dxa"/>
+              <w:bottom w:w="100.0" w:type="dxa"/>
+              <w:right w:w="100.0" w:type="dxa"/>
+            </w:tcMar>
+          </w:tcPr>
+          <w:p>
+            <w:pPr>
+              <w:keepNext w:val="0"/>
+              <w:keepLines w:val="0"/>
+              <w:widowControl w:val="0"/>
+              <w:spacing w:lineRule="auto" w:after="0" w:line="240" w:before="0"/>
+              <w:ind w:right="0"/>
+              <w:contextualSpacing w:val="0"/>
+              <w:jc w:val="center"/>
+            </w:pPr>
+            <w:r>
+              <w:rPr>
+                <w:rtl w:val="0"/>
+              </w:rPr>
+              <w:t xml:space="preserve">-</w:t>
+            </w:r>
+          </w:p>
+        </w:tc>
+        <w:tc>
+          <w:tcPr>
+            <w:tcMar>
+              <w:top w:w="100.0" w:type="dxa"/>
+              <w:left w:w="100.0" w:type="dxa"/>
+              <w:bottom w:w="100.0" w:type="dxa"/>
+              <w:right w:w="100.0" w:type="dxa"/>
+            </w:tcMar>
+          </w:tcPr>
+          <w:p>
+            <w:pPr>
+              <w:keepNext w:val="0"/>
+              <w:keepLines w:val="0"/>
+              <w:widowControl w:val="0"/>
+              <w:spacing w:lineRule="auto" w:after="0" w:line="240" w:before="0"/>
+              <w:ind w:left="0" w:firstLine="0" w:right="0"/>
+              <w:contextualSpacing w:val="0"/>
+              <w:jc w:val="center"/>
+            </w:pPr>
+            <w:r>
+              <w:rPr>
+                <w:rtl w:val="0"/>
+              </w:rPr>
+              <w:t xml:space="preserve">+</w:t>
+            </w:r>
+          </w:p>
+        </w:tc>
+      </w:tr>
+      <w:tr>
+        <w:tc>
+          <w:tcPr>
+            <w:tcMar>
+              <w:top w:w="100.0" w:type="dxa"/>
+              <w:left w:w="100.0" w:type="dxa"/>
+              <w:bottom w:w="100.0" w:type="dxa"/>
+              <w:right w:w="100.0" w:type="dxa"/>
+            </w:tcMar>
+          </w:tcPr>
+          <w:p>
+            <w:pPr>
+              <w:keepNext w:val="0"/>
+              <w:keepLines w:val="0"/>
+              <w:widowControl w:val="0"/>
+              <w:spacing w:lineRule="auto" w:after="0" w:line="240" w:before="0"/>
+              <w:ind w:left="0" w:firstLine="0" w:right="0"/>
+              <w:contextualSpacing w:val="0"/>
+              <w:jc w:val="left"/>
+            </w:pPr>
+            <w:r>
+              <w:rPr>
+                <w:rtl w:val="0"/>
+              </w:rPr>
+              <w:t xml:space="preserve">Рейтинг вуза</w:t>
+            </w:r>
+          </w:p>
+        </w:tc>
+        <w:tc>
+          <w:tcPr>
+            <w:tcMar>
+              <w:top w:w="100.0" w:type="dxa"/>
+              <w:left w:w="100.0" w:type="dxa"/>
+              <w:bottom w:w="100.0" w:type="dxa"/>
+              <w:right w:w="100.0" w:type="dxa"/>
+            </w:tcMar>
+          </w:tcPr>
+          <w:p>
+            <w:pPr>
+              <w:keepNext w:val="0"/>
+              <w:keepLines w:val="0"/>
+              <w:widowControl w:val="0"/>
+              <w:spacing w:lineRule="auto" w:after="0" w:line="240" w:before="0"/>
+              <w:ind w:left="0" w:firstLine="0" w:right="0"/>
+              <w:contextualSpacing w:val="0"/>
+              <w:jc w:val="center"/>
+            </w:pPr>
+            <w:r>
+              <w:rPr>
+                <w:rtl w:val="0"/>
+              </w:rPr>
+              <w:t xml:space="preserve">-</w:t>
+            </w:r>
+          </w:p>
+        </w:tc>
+        <w:tc>
+          <w:tcPr>
+            <w:tcMar>
+              <w:top w:w="100.0" w:type="dxa"/>
+              <w:left w:w="100.0" w:type="dxa"/>
+              <w:bottom w:w="100.0" w:type="dxa"/>
+              <w:right w:w="100.0" w:type="dxa"/>
+            </w:tcMar>
+          </w:tcPr>
+          <w:p>
+            <w:pPr>
+              <w:keepNext w:val="0"/>
+              <w:keepLines w:val="0"/>
+              <w:widowControl w:val="0"/>
+              <w:spacing w:lineRule="auto" w:after="0" w:line="240" w:before="0"/>
+              <w:ind w:right="0"/>
+              <w:contextualSpacing w:val="0"/>
+              <w:jc w:val="center"/>
+            </w:pPr>
+            <w:r>
+              <w:rPr>
+                <w:rtl w:val="0"/>
+              </w:rPr>
+              <w:t xml:space="preserve">-</w:t>
+            </w:r>
+          </w:p>
+        </w:tc>
+        <w:tc>
+          <w:tcPr>
+            <w:tcMar>
+              <w:top w:w="100.0" w:type="dxa"/>
+              <w:left w:w="100.0" w:type="dxa"/>
+              <w:bottom w:w="100.0" w:type="dxa"/>
+              <w:right w:w="100.0" w:type="dxa"/>
+            </w:tcMar>
+          </w:tcPr>
+          <w:p>
+            <w:pPr>
+              <w:keepNext w:val="0"/>
+              <w:keepLines w:val="0"/>
+              <w:widowControl w:val="0"/>
+              <w:spacing w:lineRule="auto" w:after="0" w:line="240" w:before="0"/>
+              <w:ind w:left="0" w:firstLine="0" w:right="0"/>
+              <w:contextualSpacing w:val="0"/>
+              <w:jc w:val="center"/>
+            </w:pPr>
+            <w:r>
+              <w:rPr>
+                <w:rtl w:val="0"/>
+              </w:rPr>
+              <w:t xml:space="preserve">+</w:t>
+            </w:r>
+          </w:p>
+        </w:tc>
+      </w:tr>
+      <w:tr>
+        <w:tc>
+          <w:tcPr>
+            <w:tcMar>
+              <w:top w:w="100.0" w:type="dxa"/>
+              <w:left w:w="100.0" w:type="dxa"/>
+              <w:bottom w:w="100.0" w:type="dxa"/>
+              <w:right w:w="100.0" w:type="dxa"/>
+            </w:tcMar>
+          </w:tcPr>
+          <w:p>
+            <w:pPr>
+              <w:keepNext w:val="0"/>
+              <w:keepLines w:val="0"/>
+              <w:widowControl w:val="0"/>
+              <w:spacing w:lineRule="auto" w:after="0" w:line="240" w:before="0"/>
+              <w:ind w:left="0" w:firstLine="0" w:right="0"/>
+              <w:contextualSpacing w:val="0"/>
+              <w:jc w:val="left"/>
+            </w:pPr>
+            <w:r>
+              <w:rPr>
+                <w:rtl w:val="0"/>
+              </w:rPr>
+              <w:t xml:space="preserve">Многокритериальная зависимость</w:t>
+            </w:r>
+          </w:p>
+        </w:tc>
+        <w:tc>
+          <w:tcPr>
+            <w:tcMar>
+              <w:top w:w="100.0" w:type="dxa"/>
+              <w:left w:w="100.0" w:type="dxa"/>
+              <w:bottom w:w="100.0" w:type="dxa"/>
+              <w:right w:w="100.0" w:type="dxa"/>
+            </w:tcMar>
+          </w:tcPr>
+          <w:p>
+            <w:pPr>
+              <w:keepNext w:val="0"/>
+              <w:keepLines w:val="0"/>
+              <w:widowControl w:val="0"/>
+              <w:spacing w:lineRule="auto" w:after="0" w:line="240" w:before="0"/>
+              <w:ind w:left="0" w:firstLine="0" w:right="0"/>
+              <w:contextualSpacing w:val="0"/>
+              <w:jc w:val="center"/>
+            </w:pPr>
+            <w:r>
+              <w:rPr>
+                <w:rtl w:val="0"/>
+              </w:rPr>
+              <w:t xml:space="preserve">-</w:t>
+            </w:r>
+          </w:p>
+        </w:tc>
+        <w:tc>
+          <w:tcPr>
+            <w:tcMar>
+              <w:top w:w="100.0" w:type="dxa"/>
+              <w:left w:w="100.0" w:type="dxa"/>
+              <w:bottom w:w="100.0" w:type="dxa"/>
+              <w:right w:w="100.0" w:type="dxa"/>
+            </w:tcMar>
+          </w:tcPr>
+          <w:p>
+            <w:pPr>
+              <w:keepNext w:val="0"/>
+              <w:keepLines w:val="0"/>
+              <w:widowControl w:val="0"/>
+              <w:spacing w:lineRule="auto" w:after="0" w:line="240" w:before="0"/>
+              <w:ind w:left="0" w:firstLine="0" w:right="0"/>
+              <w:contextualSpacing w:val="0"/>
+              <w:jc w:val="center"/>
+            </w:pPr>
+            <w:r>
+              <w:rPr>
+                <w:rtl w:val="0"/>
+              </w:rPr>
+              <w:t xml:space="preserve">+</w:t>
+            </w:r>
+          </w:p>
+        </w:tc>
+        <w:tc>
+          <w:tcPr>
+            <w:tcMar>
+              <w:top w:w="100.0" w:type="dxa"/>
+              <w:left w:w="100.0" w:type="dxa"/>
+              <w:bottom w:w="100.0" w:type="dxa"/>
+              <w:right w:w="100.0" w:type="dxa"/>
+            </w:tcMar>
+          </w:tcPr>
+          <w:p>
+            <w:pPr>
+              <w:keepNext w:val="0"/>
+              <w:keepLines w:val="0"/>
+              <w:widowControl w:val="0"/>
+              <w:spacing w:lineRule="auto" w:after="0" w:line="240" w:before="0"/>
+              <w:ind w:left="0" w:firstLine="0" w:right="0"/>
+              <w:contextualSpacing w:val="0"/>
+              <w:jc w:val="center"/>
+            </w:pPr>
+            <w:r>
+              <w:rPr>
+                <w:rtl w:val="0"/>
+              </w:rPr>
+              <w:t xml:space="preserve">+</w:t>
+            </w:r>
+          </w:p>
+        </w:tc>
+      </w:tr>
+      <w:tr>
+        <w:tc>
+          <w:tcPr>
+            <w:tcMar>
+              <w:top w:w="100.0" w:type="dxa"/>
+              <w:left w:w="100.0" w:type="dxa"/>
+              <w:bottom w:w="100.0" w:type="dxa"/>
+              <w:right w:w="100.0" w:type="dxa"/>
+            </w:tcMar>
+          </w:tcPr>
+          <w:p>
+            <w:pPr>
+              <w:keepNext w:val="0"/>
+              <w:keepLines w:val="0"/>
+              <w:widowControl w:val="0"/>
+              <w:spacing w:lineRule="auto" w:after="0" w:line="240" w:before="0"/>
+              <w:ind w:left="0" w:firstLine="0" w:right="0"/>
+              <w:contextualSpacing w:val="0"/>
+              <w:jc w:val="left"/>
+            </w:pPr>
+            <w:r>
+              <w:rPr>
+                <w:rtl w:val="0"/>
+              </w:rPr>
+              <w:t xml:space="preserve">Гибкость системы к числу предметов</w:t>
+            </w:r>
+          </w:p>
+        </w:tc>
+        <w:tc>
+          <w:tcPr>
+            <w:tcMar>
+              <w:top w:w="100.0" w:type="dxa"/>
+              <w:left w:w="100.0" w:type="dxa"/>
+              <w:bottom w:w="100.0" w:type="dxa"/>
+              <w:right w:w="100.0" w:type="dxa"/>
+            </w:tcMar>
+          </w:tcPr>
+          <w:p>
+            <w:pPr>
+              <w:keepNext w:val="0"/>
+              <w:keepLines w:val="0"/>
+              <w:widowControl w:val="0"/>
+              <w:spacing w:lineRule="auto" w:after="0" w:line="240" w:before="0"/>
+              <w:ind w:left="0" w:firstLine="0" w:right="0"/>
+              <w:contextualSpacing w:val="0"/>
+              <w:jc w:val="center"/>
+            </w:pPr>
+            <w:r>
+              <w:rPr>
+                <w:rtl w:val="0"/>
+              </w:rPr>
+              <w:t xml:space="preserve">?</w:t>
+            </w:r>
+          </w:p>
+        </w:tc>
+        <w:tc>
+          <w:tcPr>
+            <w:tcMar>
+              <w:top w:w="100.0" w:type="dxa"/>
+              <w:left w:w="100.0" w:type="dxa"/>
+              <w:bottom w:w="100.0" w:type="dxa"/>
+              <w:right w:w="100.0" w:type="dxa"/>
+            </w:tcMar>
+          </w:tcPr>
+          <w:p>
+            <w:pPr>
+              <w:keepNext w:val="0"/>
+              <w:keepLines w:val="0"/>
+              <w:widowControl w:val="0"/>
+              <w:spacing w:lineRule="auto" w:after="0" w:line="240" w:before="0"/>
+              <w:ind w:left="0" w:firstLine="0" w:right="0"/>
+              <w:contextualSpacing w:val="0"/>
+              <w:jc w:val="center"/>
+            </w:pPr>
+            <w:r>
+              <w:rPr>
+                <w:rtl w:val="0"/>
+              </w:rPr>
+              <w:t xml:space="preserve">-</w:t>
+            </w:r>
+          </w:p>
+        </w:tc>
+        <w:tc>
+          <w:tcPr>
+            <w:tcMar>
+              <w:top w:w="100.0" w:type="dxa"/>
+              <w:left w:w="100.0" w:type="dxa"/>
+              <w:bottom w:w="100.0" w:type="dxa"/>
+              <w:right w:w="100.0" w:type="dxa"/>
+            </w:tcMar>
+          </w:tcPr>
+          <w:p>
+            <w:pPr>
+              <w:keepNext w:val="0"/>
+              <w:keepLines w:val="0"/>
+              <w:widowControl w:val="0"/>
+              <w:spacing w:lineRule="auto" w:after="0" w:line="240" w:before="0"/>
+              <w:ind w:left="0" w:firstLine="0" w:right="0"/>
+              <w:contextualSpacing w:val="0"/>
+              <w:jc w:val="center"/>
+            </w:pPr>
+            <w:r>
+              <w:rPr>
+                <w:rtl w:val="0"/>
+              </w:rPr>
+              <w:t xml:space="preserve">+</w:t>
+            </w:r>
+          </w:p>
+        </w:tc>
+      </w:tr>
+      <w:tr>
+        <w:tc>
+          <w:tcPr>
+            <w:tcMar>
+              <w:top w:w="100.0" w:type="dxa"/>
+              <w:left w:w="100.0" w:type="dxa"/>
+              <w:bottom w:w="100.0" w:type="dxa"/>
+              <w:right w:w="100.0" w:type="dxa"/>
+            </w:tcMar>
+          </w:tcPr>
+          <w:p>
+            <w:pPr>
+              <w:keepNext w:val="0"/>
+              <w:keepLines w:val="0"/>
+              <w:widowControl w:val="0"/>
+              <w:spacing w:lineRule="auto" w:after="0" w:line="240" w:before="0"/>
+              <w:ind w:left="0" w:firstLine="0" w:right="0"/>
+              <w:contextualSpacing w:val="0"/>
+              <w:jc w:val="left"/>
+            </w:pPr>
+            <w:r>
+              <w:rPr>
+                <w:rtl w:val="0"/>
+              </w:rPr>
+              <w:t xml:space="preserve">Контрольные срезы</w:t>
+            </w:r>
+          </w:p>
+        </w:tc>
+        <w:tc>
+          <w:tcPr>
+            <w:tcMar>
+              <w:top w:w="100.0" w:type="dxa"/>
+              <w:left w:w="100.0" w:type="dxa"/>
+              <w:bottom w:w="100.0" w:type="dxa"/>
+              <w:right w:w="100.0" w:type="dxa"/>
+            </w:tcMar>
+          </w:tcPr>
+          <w:p>
+            <w:pPr>
+              <w:keepNext w:val="0"/>
+              <w:keepLines w:val="0"/>
+              <w:widowControl w:val="0"/>
+              <w:spacing w:lineRule="auto" w:after="0" w:line="240" w:before="0"/>
+              <w:ind w:left="0" w:firstLine="0" w:right="0"/>
+              <w:contextualSpacing w:val="0"/>
+              <w:jc w:val="center"/>
+            </w:pPr>
+            <w:r>
+              <w:rPr>
+                <w:rtl w:val="0"/>
+              </w:rPr>
+              <w:t xml:space="preserve">+</w:t>
+            </w:r>
+          </w:p>
+        </w:tc>
+        <w:tc>
+          <w:tcPr>
+            <w:tcMar>
+              <w:top w:w="100.0" w:type="dxa"/>
+              <w:left w:w="100.0" w:type="dxa"/>
+              <w:bottom w:w="100.0" w:type="dxa"/>
+              <w:right w:w="100.0" w:type="dxa"/>
+            </w:tcMar>
+          </w:tcPr>
+          <w:p>
+            <w:pPr>
+              <w:keepNext w:val="0"/>
+              <w:keepLines w:val="0"/>
+              <w:widowControl w:val="0"/>
+              <w:spacing w:lineRule="auto" w:after="0" w:line="240" w:before="0"/>
+              <w:ind w:left="0" w:firstLine="0" w:right="0"/>
+              <w:contextualSpacing w:val="0"/>
+              <w:jc w:val="center"/>
+            </w:pPr>
+            <w:r>
+              <w:rPr>
+                <w:rtl w:val="0"/>
+              </w:rPr>
+              <w:t xml:space="preserve">+</w:t>
+            </w:r>
+          </w:p>
+        </w:tc>
+        <w:tc>
+          <w:tcPr>
+            <w:tcMar>
+              <w:top w:w="100.0" w:type="dxa"/>
+              <w:left w:w="100.0" w:type="dxa"/>
+              <w:bottom w:w="100.0" w:type="dxa"/>
+              <w:right w:w="100.0" w:type="dxa"/>
+            </w:tcMar>
+          </w:tcPr>
+          <w:p>
+            <w:pPr>
+              <w:keepNext w:val="0"/>
+              <w:keepLines w:val="0"/>
+              <w:widowControl w:val="0"/>
+              <w:spacing w:lineRule="auto" w:after="0" w:line="240" w:before="0"/>
+              <w:ind w:left="0" w:firstLine="0" w:right="0"/>
+              <w:contextualSpacing w:val="0"/>
+              <w:jc w:val="center"/>
+            </w:pPr>
+            <w:r>
+              <w:rPr>
+                <w:rtl w:val="0"/>
+              </w:rPr>
+              <w:t xml:space="preserve">+</w:t>
+            </w:r>
+          </w:p>
+        </w:tc>
+      </w:tr>
+      <w:tr>
+        <w:tc>
+          <w:tcPr>
+            <w:tcMar>
+              <w:top w:w="100.0" w:type="dxa"/>
+              <w:left w:w="100.0" w:type="dxa"/>
+              <w:bottom w:w="100.0" w:type="dxa"/>
+              <w:right w:w="100.0" w:type="dxa"/>
+            </w:tcMar>
+          </w:tcPr>
+          <w:p>
+            <w:pPr>
+              <w:keepNext w:val="0"/>
+              <w:keepLines w:val="0"/>
+              <w:widowControl w:val="0"/>
+              <w:spacing w:lineRule="auto" w:after="0" w:line="240" w:before="0"/>
+              <w:ind w:left="0" w:firstLine="0" w:right="0"/>
+              <w:contextualSpacing w:val="0"/>
+              <w:jc w:val="left"/>
+            </w:pPr>
+            <w:r>
+              <w:rPr>
+                <w:rtl w:val="0"/>
+              </w:rPr>
+              <w:t xml:space="preserve">Промежуточные срезы</w:t>
+            </w:r>
+          </w:p>
+        </w:tc>
+        <w:tc>
+          <w:tcPr>
+            <w:tcMar>
+              <w:top w:w="100.0" w:type="dxa"/>
+              <w:left w:w="100.0" w:type="dxa"/>
+              <w:bottom w:w="100.0" w:type="dxa"/>
+              <w:right w:w="100.0" w:type="dxa"/>
+            </w:tcMar>
+          </w:tcPr>
+          <w:p>
+            <w:pPr>
+              <w:keepNext w:val="0"/>
+              <w:keepLines w:val="0"/>
+              <w:widowControl w:val="0"/>
+              <w:spacing w:lineRule="auto" w:after="0" w:line="240" w:before="0"/>
+              <w:ind w:left="0" w:firstLine="0" w:right="0"/>
+              <w:contextualSpacing w:val="0"/>
+              <w:jc w:val="center"/>
+            </w:pPr>
+            <w:r>
+              <w:rPr>
+                <w:rtl w:val="0"/>
+              </w:rPr>
+              <w:t xml:space="preserve">-</w:t>
+            </w:r>
+          </w:p>
+        </w:tc>
+        <w:tc>
+          <w:tcPr>
+            <w:tcMar>
+              <w:top w:w="100.0" w:type="dxa"/>
+              <w:left w:w="100.0" w:type="dxa"/>
+              <w:bottom w:w="100.0" w:type="dxa"/>
+              <w:right w:w="100.0" w:type="dxa"/>
+            </w:tcMar>
+          </w:tcPr>
+          <w:p>
+            <w:pPr>
+              <w:keepNext w:val="0"/>
+              <w:keepLines w:val="0"/>
+              <w:widowControl w:val="0"/>
+              <w:spacing w:lineRule="auto" w:after="0" w:line="240" w:before="0"/>
+              <w:ind w:left="0" w:firstLine="0" w:right="0"/>
+              <w:contextualSpacing w:val="0"/>
+              <w:jc w:val="center"/>
+            </w:pPr>
+            <w:r>
+              <w:rPr>
+                <w:rtl w:val="0"/>
+              </w:rPr>
+              <w:t xml:space="preserve">-</w:t>
+            </w:r>
+          </w:p>
+        </w:tc>
+        <w:tc>
+          <w:tcPr>
+            <w:tcMar>
+              <w:top w:w="100.0" w:type="dxa"/>
+              <w:left w:w="100.0" w:type="dxa"/>
+              <w:bottom w:w="100.0" w:type="dxa"/>
+              <w:right w:w="100.0" w:type="dxa"/>
+            </w:tcMar>
+          </w:tcPr>
+          <w:p>
+            <w:pPr>
+              <w:keepNext w:val="0"/>
+              <w:keepLines w:val="0"/>
+              <w:widowControl w:val="0"/>
+              <w:spacing w:lineRule="auto" w:after="0" w:line="240" w:before="0"/>
+              <w:ind w:left="0" w:firstLine="0" w:right="0"/>
+              <w:contextualSpacing w:val="0"/>
+              <w:jc w:val="center"/>
+            </w:pPr>
+            <w:r>
+              <w:rPr>
+                <w:rtl w:val="0"/>
+              </w:rPr>
+              <w:t xml:space="preserve">-</w:t>
+            </w:r>
+          </w:p>
+        </w:tc>
+      </w:tr>
+      <w:tr>
+        <w:tc>
+          <w:tcPr>
+            <w:tcMar>
+              <w:top w:w="100.0" w:type="dxa"/>
+              <w:left w:w="100.0" w:type="dxa"/>
+              <w:bottom w:w="100.0" w:type="dxa"/>
+              <w:right w:w="100.0" w:type="dxa"/>
+            </w:tcMar>
+          </w:tcPr>
+          <w:p>
+            <w:pPr>
+              <w:keepNext w:val="0"/>
+              <w:keepLines w:val="0"/>
+              <w:widowControl w:val="0"/>
+              <w:spacing w:lineRule="auto" w:after="0" w:line="240" w:before="0"/>
+              <w:ind w:left="0" w:firstLine="0" w:right="0"/>
+              <w:contextualSpacing w:val="0"/>
+              <w:jc w:val="left"/>
+            </w:pPr>
+            <w:r>
+              <w:rPr>
+                <w:rtl w:val="0"/>
+              </w:rPr>
+              <w:t xml:space="preserve">Визуализация с градацией рейтинга</w:t>
+            </w:r>
+          </w:p>
+        </w:tc>
+        <w:tc>
+          <w:tcPr>
+            <w:tcMar>
+              <w:top w:w="100.0" w:type="dxa"/>
+              <w:left w:w="100.0" w:type="dxa"/>
+              <w:bottom w:w="100.0" w:type="dxa"/>
+              <w:right w:w="100.0" w:type="dxa"/>
+            </w:tcMar>
+          </w:tcPr>
+          <w:p>
+            <w:pPr>
+              <w:keepNext w:val="0"/>
+              <w:keepLines w:val="0"/>
+              <w:widowControl w:val="0"/>
+              <w:spacing w:lineRule="auto" w:after="0" w:line="240" w:before="0"/>
+              <w:ind w:left="0" w:firstLine="0" w:right="0"/>
+              <w:contextualSpacing w:val="0"/>
+              <w:jc w:val="center"/>
+            </w:pPr>
+            <w:r>
+              <w:rPr>
+                <w:rtl w:val="0"/>
+              </w:rPr>
+              <w:t xml:space="preserve">+</w:t>
+            </w:r>
+          </w:p>
+        </w:tc>
+        <w:tc>
+          <w:tcPr>
+            <w:tcMar>
+              <w:top w:w="100.0" w:type="dxa"/>
+              <w:left w:w="100.0" w:type="dxa"/>
+              <w:bottom w:w="100.0" w:type="dxa"/>
+              <w:right w:w="100.0" w:type="dxa"/>
+            </w:tcMar>
+          </w:tcPr>
+          <w:p>
+            <w:pPr>
+              <w:keepNext w:val="0"/>
+              <w:keepLines w:val="0"/>
+              <w:widowControl w:val="0"/>
+              <w:spacing w:lineRule="auto" w:after="0" w:line="240" w:before="0"/>
+              <w:ind w:left="0" w:firstLine="0" w:right="0"/>
+              <w:contextualSpacing w:val="0"/>
+              <w:jc w:val="center"/>
+            </w:pPr>
+            <w:r>
+              <w:rPr>
+                <w:rtl w:val="0"/>
+              </w:rPr>
+              <w:t xml:space="preserve">+</w:t>
+            </w:r>
+          </w:p>
+        </w:tc>
+        <w:tc>
+          <w:tcPr>
+            <w:tcMar>
+              <w:top w:w="100.0" w:type="dxa"/>
+              <w:left w:w="100.0" w:type="dxa"/>
+              <w:bottom w:w="100.0" w:type="dxa"/>
+              <w:right w:w="100.0" w:type="dxa"/>
+            </w:tcMar>
+          </w:tcPr>
+          <w:p>
+            <w:pPr>
+              <w:keepNext w:val="0"/>
+              <w:keepLines w:val="0"/>
+              <w:widowControl w:val="0"/>
+              <w:spacing w:lineRule="auto" w:after="0" w:line="240" w:before="0"/>
+              <w:ind w:left="0" w:firstLine="0" w:right="0"/>
+              <w:contextualSpacing w:val="0"/>
+              <w:jc w:val="center"/>
+            </w:pPr>
+            <w:r>
+              <w:rPr>
+                <w:rtl w:val="0"/>
+              </w:rPr>
+              <w:t xml:space="preserve">+</w:t>
+            </w:r>
+          </w:p>
+        </w:tc>
+      </w:tr>
+      <w:tr>
+        <w:tc>
+          <w:tcPr>
+            <w:tcMar>
+              <w:top w:w="100.0" w:type="dxa"/>
+              <w:left w:w="100.0" w:type="dxa"/>
+              <w:bottom w:w="100.0" w:type="dxa"/>
+              <w:right w:w="100.0" w:type="dxa"/>
+            </w:tcMar>
+          </w:tcPr>
+          <w:p>
+            <w:pPr>
+              <w:keepNext w:val="0"/>
+              <w:keepLines w:val="0"/>
+              <w:widowControl w:val="0"/>
+              <w:spacing w:lineRule="auto" w:after="0" w:line="240" w:before="0"/>
+              <w:ind w:left="0" w:firstLine="0" w:right="0"/>
+              <w:contextualSpacing w:val="0"/>
+              <w:jc w:val="left"/>
+            </w:pPr>
+            <w:r>
+              <w:rPr>
+                <w:rtl w:val="0"/>
+              </w:rPr>
+              <w:t xml:space="preserve">Наглядность визуализаци</w:t>
+            </w:r>
+          </w:p>
+        </w:tc>
+        <w:tc>
+          <w:tcPr>
+            <w:tcMar>
+              <w:top w:w="100.0" w:type="dxa"/>
+              <w:left w:w="100.0" w:type="dxa"/>
+              <w:bottom w:w="100.0" w:type="dxa"/>
+              <w:right w:w="100.0" w:type="dxa"/>
+            </w:tcMar>
+          </w:tcPr>
+          <w:p>
+            <w:pPr>
+              <w:keepNext w:val="0"/>
+              <w:keepLines w:val="0"/>
+              <w:widowControl w:val="0"/>
+              <w:spacing w:lineRule="auto" w:after="0" w:line="240" w:before="0"/>
+              <w:ind w:left="0" w:firstLine="0" w:right="0"/>
+              <w:contextualSpacing w:val="0"/>
+              <w:jc w:val="center"/>
+            </w:pPr>
+            <w:r>
+              <w:rPr>
+                <w:rtl w:val="0"/>
+              </w:rPr>
+              <w:t xml:space="preserve">+</w:t>
+            </w:r>
+          </w:p>
+        </w:tc>
+        <w:tc>
+          <w:tcPr>
+            <w:tcMar>
+              <w:top w:w="100.0" w:type="dxa"/>
+              <w:left w:w="100.0" w:type="dxa"/>
+              <w:bottom w:w="100.0" w:type="dxa"/>
+              <w:right w:w="100.0" w:type="dxa"/>
+            </w:tcMar>
+          </w:tcPr>
+          <w:p>
+            <w:pPr>
+              <w:keepNext w:val="0"/>
+              <w:keepLines w:val="0"/>
+              <w:widowControl w:val="0"/>
+              <w:spacing w:lineRule="auto" w:after="0" w:line="240" w:before="0"/>
+              <w:ind w:left="0" w:firstLine="0" w:right="0"/>
+              <w:contextualSpacing w:val="0"/>
+              <w:jc w:val="center"/>
+            </w:pPr>
+            <w:r>
+              <w:rPr>
+                <w:rtl w:val="0"/>
+              </w:rPr>
+              <w:t xml:space="preserve">+</w:t>
+            </w:r>
+          </w:p>
+        </w:tc>
+        <w:tc>
+          <w:tcPr>
+            <w:tcMar>
+              <w:top w:w="100.0" w:type="dxa"/>
+              <w:left w:w="100.0" w:type="dxa"/>
+              <w:bottom w:w="100.0" w:type="dxa"/>
+              <w:right w:w="100.0" w:type="dxa"/>
+            </w:tcMar>
+          </w:tcPr>
+          <w:p>
+            <w:pPr>
+              <w:keepNext w:val="0"/>
+              <w:keepLines w:val="0"/>
+              <w:widowControl w:val="0"/>
+              <w:spacing w:lineRule="auto" w:after="0" w:line="240" w:before="0"/>
+              <w:ind w:left="0" w:firstLine="0" w:right="0"/>
+              <w:contextualSpacing w:val="0"/>
+              <w:jc w:val="center"/>
+            </w:pPr>
+            <w:r>
+              <w:rPr>
+                <w:rtl w:val="0"/>
+              </w:rPr>
+              <w:t xml:space="preserve">?</w:t>
+            </w:r>
+          </w:p>
+        </w:tc>
+      </w:tr>
+      <w:tr>
+        <w:tc>
+          <w:tcPr>
+            <w:tcMar>
+              <w:top w:w="100.0" w:type="dxa"/>
+              <w:left w:w="100.0" w:type="dxa"/>
+              <w:bottom w:w="100.0" w:type="dxa"/>
+              <w:right w:w="100.0" w:type="dxa"/>
+            </w:tcMar>
+          </w:tcPr>
+          <w:p>
+            <w:pPr>
+              <w:keepNext w:val="0"/>
+              <w:keepLines w:val="0"/>
+              <w:widowControl w:val="0"/>
+              <w:spacing w:lineRule="auto" w:after="0" w:line="240" w:before="0"/>
+              <w:ind w:left="0" w:firstLine="0" w:right="0"/>
+              <w:contextualSpacing w:val="0"/>
+              <w:jc w:val="left"/>
+            </w:pPr>
+            <w:r>
+              <w:rPr>
+                <w:rtl w:val="0"/>
+              </w:rPr>
+              <w:t xml:space="preserve">Удобность использования</w:t>
+            </w:r>
+          </w:p>
+        </w:tc>
+        <w:tc>
+          <w:tcPr>
+            <w:tcMar>
+              <w:top w:w="100.0" w:type="dxa"/>
+              <w:left w:w="100.0" w:type="dxa"/>
+              <w:bottom w:w="100.0" w:type="dxa"/>
+              <w:right w:w="100.0" w:type="dxa"/>
+            </w:tcMar>
+          </w:tcPr>
+          <w:p>
+            <w:pPr>
+              <w:keepNext w:val="0"/>
+              <w:keepLines w:val="0"/>
+              <w:widowControl w:val="0"/>
+              <w:spacing w:lineRule="auto" w:after="0" w:line="240" w:before="0"/>
+              <w:ind w:left="0" w:firstLine="0" w:right="0"/>
+              <w:contextualSpacing w:val="0"/>
+              <w:jc w:val="center"/>
+              <w:rPr/>
+            </w:pPr>
+            <w:r>
+              <w:rPr>
+                <w:rtl w:val="0"/>
+              </w:rPr>
+              <w:t xml:space="preserve">- </w:t>
+            </w:r>
+          </w:p>
+        </w:tc>
+        <w:tc>
+          <w:tcPr>
+            <w:tcMar>
+              <w:top w:w="100.0" w:type="dxa"/>
+              <w:left w:w="100.0" w:type="dxa"/>
+              <w:bottom w:w="100.0" w:type="dxa"/>
+              <w:right w:w="100.0" w:type="dxa"/>
+            </w:tcMar>
+          </w:tcPr>
+          <w:p>
+            <w:pPr>
+              <w:keepNext w:val="0"/>
+              <w:keepLines w:val="0"/>
+              <w:widowControl w:val="0"/>
+              <w:spacing w:lineRule="auto" w:after="0" w:line="240" w:before="0"/>
+              <w:ind w:left="0" w:firstLine="0" w:right="0"/>
+              <w:contextualSpacing w:val="0"/>
+              <w:jc w:val="center"/>
+            </w:pPr>
+            <w:r>
+              <w:rPr>
+                <w:rtl w:val="0"/>
+              </w:rPr>
+              <w:t xml:space="preserve">+</w:t>
+            </w:r>
+          </w:p>
+        </w:tc>
+        <w:tc>
+          <w:tcPr>
+            <w:tcMar>
+              <w:top w:w="100.0" w:type="dxa"/>
+              <w:left w:w="100.0" w:type="dxa"/>
+              <w:bottom w:w="100.0" w:type="dxa"/>
+              <w:right w:w="100.0" w:type="dxa"/>
+            </w:tcMar>
+          </w:tcPr>
+          <w:p>
+            <w:pPr>
+              <w:keepNext w:val="0"/>
+              <w:keepLines w:val="0"/>
+              <w:widowControl w:val="0"/>
+              <w:spacing w:lineRule="auto" w:after="0" w:line="240" w:before="0"/>
+              <w:ind w:left="0" w:firstLine="0" w:right="0"/>
+              <w:contextualSpacing w:val="0"/>
+              <w:jc w:val="center"/>
+            </w:pPr>
+            <w:r>
+              <w:rPr>
+                <w:rtl w:val="0"/>
+              </w:rPr>
+              <w:t xml:space="preserve">?</w:t>
+            </w:r>
+          </w:p>
+        </w:tc>
+      </w:tr>
+    </w:tbl>
+    <w:p>
+      <w:pPr>
+        <w:ind w:left="0" w:firstLine="0"/>
         <w:contextualSpacing w:val="0"/>
         <w:jc w:val="both"/>
       </w:pPr>
@@ -671,7 +2037,7 @@
           <w:rtl w:val="0"/>
         </w:rPr>
         <w:tab/>
-        <w:t xml:space="preserve">1. Программа должна выводить данные о рейтинге студента, группы, потока, факультета в понятной визуальной форме.</w:t>
+        <w:t xml:space="preserve">1. Программа должна выводить данные о рейтинге студента, группы, факультета в понятной визуальной форме.</w:t>
       </w:r>
     </w:p>
     <w:p>
@@ -720,7 +2086,7 @@
         <w:rPr>
           <w:rtl w:val="0"/>
         </w:rPr>
-        <w:t xml:space="preserve">3. Программа должна уметь высчитывать средний рейтинг студента, группы, потока и факультета, учитывая степень профильности предмета.</w:t>
+        <w:t xml:space="preserve">3. Программа должна уметь высчитывать средний рейтинг студента, группы и факультета, учитывая степень профильности предмета.</w:t>
       </w:r>
     </w:p>
     <w:p>
@@ -911,7 +2277,7 @@
         <w:rPr>
           <w:rtl w:val="0"/>
         </w:rPr>
-        <w:t xml:space="preserve">Также программа должна уметь производить сравнение рейтингов следующих видов: “студент - студент”, “группа - группа”, “поток - поток” и “факультет - факультет” и никаких других. Сравнение рейтингов должно происходить между равнозначными обучающимися единицами.</w:t>
+        <w:t xml:space="preserve">Также программа должна уметь производить сравнение рейтингов следующих видов: “студент - студент”, “группа - группа” и “факультет - факультет” и никаких других. Сравнение рейтингов должно происходить между равнозначными обучающимися единицами.</w:t>
       </w:r>
     </w:p>
     <w:p>
@@ -946,31 +2312,42 @@
         <w:rPr>
           <w:rtl w:val="0"/>
         </w:rPr>
-        <w:t xml:space="preserve">Клевцов В. -- руководитель/тех. райтер/кодер </w:t>
-      </w:r>
-    </w:p>
-    <w:p>
-      <w:pPr>
-        <w:contextualSpacing w:val="0"/>
-        <w:jc w:val="both"/>
-      </w:pPr>
-      <w:r>
-        <w:rPr>
-          <w:rtl w:val="0"/>
-        </w:rPr>
-        <w:t xml:space="preserve">Никитский Н. кодер/архитектор</w:t>
-      </w:r>
-    </w:p>
-    <w:p>
-      <w:pPr>
-        <w:contextualSpacing w:val="0"/>
-        <w:jc w:val="both"/>
-      </w:pPr>
-      <w:r>
-        <w:rPr>
-          <w:rtl w:val="0"/>
-        </w:rPr>
-        <w:t xml:space="preserve">Пестун М. -- ???</w:t>
+        <w:t xml:space="preserve">Клевцов В. -- руководитель/тех. райтер/кодер/тестер </w:t>
+      </w:r>
+    </w:p>
+    <w:p>
+      <w:pPr>
+        <w:contextualSpacing w:val="0"/>
+        <w:jc w:val="both"/>
+      </w:pPr>
+      <w:r>
+        <w:rPr>
+          <w:rtl w:val="0"/>
+        </w:rPr>
+        <w:t xml:space="preserve">Никитский Н. -- кодер/архитектор/тестер</w:t>
+      </w:r>
+    </w:p>
+    <w:p>
+      <w:pPr>
+        <w:contextualSpacing w:val="0"/>
+        <w:jc w:val="both"/>
+      </w:pPr>
+      <w:r>
+        <w:rPr>
+          <w:rtl w:val="0"/>
+        </w:rPr>
+        <w:t xml:space="preserve">Пестун М. -- </w:t>
+      </w:r>
+      <w:r>
+        <w:rPr>
+          <w:rtl w:val="0"/>
+        </w:rPr>
+        <w:t xml:space="preserve">тестер </w:t>
+      </w:r>
+      <w:r>
+        <w:rPr>
+          <w:rtl w:val="0"/>
+        </w:rPr>
       </w:r>
     </w:p>
     <w:p>
@@ -988,7 +2365,19 @@
         <w:rPr>
           <w:rtl w:val="0"/>
         </w:rPr>
-        <w:t xml:space="preserve"> -- кодер/тестер/верстальщик/тех. райтер </w:t>
+        <w:t xml:space="preserve"> -- кодер/верстальщик/тех. райтер </w:t>
+      </w:r>
+    </w:p>
+    <w:p>
+      <w:pPr>
+        <w:contextualSpacing w:val="0"/>
+        <w:jc w:val="both"/>
+      </w:pPr>
+      <w:r>
+        <w:rPr>
+          <w:rtl w:val="0"/>
+        </w:rPr>
+        <w:t xml:space="preserve">пока времнное.</w:t>
       </w:r>
     </w:p>
     <w:sectPr>
@@ -1279,5 +2668,24 @@
       <w:sz w:val="26"/>
     </w:rPr>
   </w:style>
+  <w:style w:styleId="Table1" w:type="table">
+    <w:basedOn w:val="TableNormal"/>
+    <w:tblPr>
+      <w:tblStyleRowBandSize w:val="1"/>
+      <w:tblStyleColBandSize w:val="1"/>
+    </w:tblPr>
+    <w:tblStylePr w:type="band1Horz"/>
+    <w:tblStylePr w:type="band1Vert"/>
+    <w:tblStylePr w:type="band2Horz"/>
+    <w:tblStylePr w:type="band2Vert"/>
+    <w:tblStylePr w:type="firstCol"/>
+    <w:tblStylePr w:type="firstRow"/>
+    <w:tblStylePr w:type="lastCol"/>
+    <w:tblStylePr w:type="lastRow"/>
+    <w:tblStylePr w:type="neCell"/>
+    <w:tblStylePr w:type="nwCell"/>
+    <w:tblStylePr w:type="seCell"/>
+    <w:tblStylePr w:type="swCell"/>
+  </w:style>
 </w:styles>
 </file>
</xml_diff>